<commit_message>
resume.docx file is removed and the moderate rain is now visible. all done
</commit_message>
<xml_diff>
--- a/public/Resume.docx
+++ b/public/Resume.docx
@@ -1983,23 +1983,115 @@
         <w:rPr>
           <w:b/>
           <w:bCs/>
+          <w:noProof/>
+          <w:sz w:val="28"/>
+          <w:szCs w:val="44"/>
+          <w:lang w:eastAsia="en-GB"/>
+        </w:rPr>
+        <mc:AlternateContent>
+          <mc:Choice Requires="wps">
+            <w:drawing>
+              <wp:anchor distT="0" distB="0" distL="114300" distR="114300" simplePos="0" relativeHeight="251702272" behindDoc="0" locked="0" layoutInCell="1" allowOverlap="1" wp14:anchorId="7830665A" wp14:editId="73D3880C">
+                <wp:simplePos x="0" y="0"/>
+                <wp:positionH relativeFrom="column">
+                  <wp:posOffset>273050</wp:posOffset>
+                </wp:positionH>
+                <wp:positionV relativeFrom="paragraph">
+                  <wp:posOffset>114935</wp:posOffset>
+                </wp:positionV>
+                <wp:extent cx="209550" cy="0"/>
+                <wp:effectExtent l="0" t="76200" r="19050" b="114300"/>
+                <wp:wrapNone/>
+                <wp:docPr id="17" name="Straight Arrow Connector 17"/>
+                <wp:cNvGraphicFramePr/>
+                <a:graphic xmlns:a="http://schemas.openxmlformats.org/drawingml/2006/main">
+                  <a:graphicData uri="http://schemas.microsoft.com/office/word/2010/wordprocessingShape">
+                    <wps:wsp>
+                      <wps:cNvCnPr/>
+                      <wps:spPr>
+                        <a:xfrm>
+                          <a:off x="0" y="0"/>
+                          <a:ext cx="209550" cy="0"/>
+                        </a:xfrm>
+                        <a:prstGeom prst="straightConnector1">
+                          <a:avLst/>
+                        </a:prstGeom>
+                        <a:ln>
+                          <a:tailEnd type="arrow"/>
+                        </a:ln>
+                        <a:effectLst/>
+                      </wps:spPr>
+                      <wps:style>
+                        <a:lnRef idx="2">
+                          <a:schemeClr val="dk1"/>
+                        </a:lnRef>
+                        <a:fillRef idx="0">
+                          <a:schemeClr val="dk1"/>
+                        </a:fillRef>
+                        <a:effectRef idx="1">
+                          <a:schemeClr val="dk1"/>
+                        </a:effectRef>
+                        <a:fontRef idx="minor">
+                          <a:schemeClr val="tx1"/>
+                        </a:fontRef>
+                      </wps:style>
+                      <wps:bodyPr/>
+                    </wps:wsp>
+                  </a:graphicData>
+                </a:graphic>
+                <wp14:sizeRelH relativeFrom="margin">
+                  <wp14:pctWidth>0</wp14:pctWidth>
+                </wp14:sizeRelH>
+                <wp14:sizeRelV relativeFrom="margin">
+                  <wp14:pctHeight>0</wp14:pctHeight>
+                </wp14:sizeRelV>
+              </wp:anchor>
+            </w:drawing>
+          </mc:Choice>
+          <mc:Fallback>
+            <w:pict>
+              <v:shapetype id="_x0000_t32" coordsize="21600,21600" o:spt="32" o:oned="t" path="m,l21600,21600e" filled="f">
+                <v:path arrowok="t" fillok="f" o:connecttype="none"/>
+                <o:lock v:ext="edit" shapetype="t"/>
+              </v:shapetype>
+              <v:shape id="Straight Arrow Connector 17" o:spid="_x0000_s1026" type="#_x0000_t32" style="position:absolute;margin-left:21.5pt;margin-top:9.05pt;width:16.5pt;height:0;z-index:251702272;visibility:visible;mso-wrap-style:square;mso-width-percent:0;mso-height-percent:0;mso-wrap-distance-left:9pt;mso-wrap-distance-top:0;mso-wrap-distance-right:9pt;mso-wrap-distance-bottom:0;mso-position-horizontal:absolute;mso-position-horizontal-relative:text;mso-position-vertical:absolute;mso-position-vertical-relative:text;mso-width-percent:0;mso-height-percent:0;mso-width-relative:margin;mso-height-relative:margin" o:gfxdata="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" strokecolor="black [3200]" strokeweight="2pt">
+                <v:stroke endarrow="open"/>
+              </v:shape>
+            </w:pict>
+          </mc:Fallback>
+        </mc:AlternateContent>
+      </w:r>
+      <w:hyperlink r:id="rId14" w:history="1">
+        <w:r>
+          <w:rPr>
+            <w:rStyle w:val="Hyperlink"/>
+            <w:b/>
+            <w:bCs/>
+          </w:rPr>
+          <w:t>Weather</w:t>
+        </w:r>
+        <w:r>
+          <w:rPr>
+            <w:rStyle w:val="Hyperlink"/>
+          </w:rPr>
+          <w:t xml:space="preserve"> </w:t>
+        </w:r>
+        <w:r>
+          <w:rPr>
+            <w:rStyle w:val="Hyperlink"/>
+            <w:b/>
+            <w:bCs/>
+          </w:rPr>
+          <w:t>App</w:t>
+        </w:r>
+      </w:hyperlink>
+      <w:r>
+        <w:rPr>
+          <w:b/>
+          <w:bCs/>
           <w:u w:val="single"/>
         </w:rPr>
-        <w:t>Weather</w:t>
-      </w:r>
-      <w:r>
-        <w:rPr>
-          <w:u w:val="single"/>
-        </w:rPr>
-        <w:t xml:space="preserve"> </w:t>
-      </w:r>
-      <w:r>
-        <w:rPr>
-          <w:b/>
-          <w:bCs/>
-          <w:u w:val="single"/>
-        </w:rPr>
-        <w:t>App:</w:t>
+        <w:t>:</w:t>
       </w:r>
       <w:r>
         <w:t xml:space="preserve"> Made it using </w:t>
@@ -2127,7 +2219,7 @@
         <mc:AlternateContent>
           <mc:Choice Requires="wps">
             <w:drawing>
-              <wp:anchor distT="0" distB="0" distL="114300" distR="114300" simplePos="0" relativeHeight="251679744" behindDoc="0" locked="0" layoutInCell="1" allowOverlap="1" wp14:anchorId="7F461C7E" wp14:editId="3FC00728">
+              <wp:anchor distT="0" distB="0" distL="114300" distR="114300" simplePos="0" relativeHeight="251679744" behindDoc="0" locked="0" layoutInCell="1" allowOverlap="1" wp14:anchorId="29DD2E1A" wp14:editId="253E6913">
                 <wp:simplePos x="0" y="0"/>
                 <wp:positionH relativeFrom="column">
                   <wp:posOffset>273050</wp:posOffset>
@@ -2197,7 +2289,7 @@
           </mc:Fallback>
         </mc:AlternateContent>
       </w:r>
-      <w:hyperlink r:id="rId14" w:history="1">
+      <w:hyperlink r:id="rId15" w:history="1">
         <w:r>
           <w:rPr>
             <w:rStyle w:val="Hyperlink"/>
@@ -2459,7 +2551,7 @@
           </mc:Fallback>
         </mc:AlternateContent>
       </w:r>
-      <w:hyperlink r:id="rId15" w:history="1">
+      <w:hyperlink r:id="rId16" w:history="1">
         <w:r>
           <w:rPr>
             <w:rStyle w:val="Hyperlink"/>
@@ -2673,7 +2765,7 @@
           <w:b/>
           <w:bCs/>
           <w:noProof/>
-          <w:color w:val="000000" w:themeColor="text1"/>
+          <w:color w:val="0000FF"/>
           <w:sz w:val="60"/>
           <w:szCs w:val="60"/>
           <w:lang w:eastAsia="en-GB"/>
@@ -2681,7 +2773,7 @@
         <mc:AlternateContent>
           <mc:Choice Requires="wps">
             <w:drawing>
-              <wp:anchor distT="0" distB="0" distL="114300" distR="114300" simplePos="0" relativeHeight="251685888" behindDoc="0" locked="0" layoutInCell="1" allowOverlap="1" wp14:anchorId="1664722A" wp14:editId="267C60F1">
+              <wp:anchor distT="0" distB="0" distL="114300" distR="114300" simplePos="0" relativeHeight="251685888" behindDoc="0" locked="0" layoutInCell="1" allowOverlap="1" wp14:anchorId="57C70D1D" wp14:editId="0A4EE442">
                 <wp:simplePos x="0" y="0"/>
                 <wp:positionH relativeFrom="column">
                   <wp:posOffset>69850</wp:posOffset>
@@ -2828,6 +2920,7 @@
           <w:b/>
           <w:bCs/>
           <w:noProof/>
+          <w:color w:val="0000FF"/>
           <w:sz w:val="28"/>
           <w:szCs w:val="44"/>
           <w:lang w:eastAsia="en-GB"/>
@@ -2835,7 +2928,7 @@
         <mc:AlternateContent>
           <mc:Choice Requires="wps">
             <w:drawing>
-              <wp:anchor distT="0" distB="0" distL="114300" distR="114300" simplePos="0" relativeHeight="251683840" behindDoc="0" locked="0" layoutInCell="1" allowOverlap="1" wp14:anchorId="6455EB78" wp14:editId="4F374525">
+              <wp:anchor distT="0" distB="0" distL="114300" distR="114300" simplePos="0" relativeHeight="251683840" behindDoc="0" locked="0" layoutInCell="1" allowOverlap="1" wp14:anchorId="0F977FD6" wp14:editId="420FEFA3">
                 <wp:simplePos x="0" y="0"/>
                 <wp:positionH relativeFrom="column">
                   <wp:posOffset>273050</wp:posOffset>
@@ -2905,7 +2998,7 @@
         <w:rPr>
           <w:b/>
           <w:bCs/>
-          <w:color w:val="0070C0"/>
+          <w:color w:val="0000FF"/>
           <w:szCs w:val="42"/>
           <w:u w:val="single"/>
           <w:lang w:val="en-US"/>
@@ -4050,6 +4143,8 @@
         <w:pStyle w:val="NoSpacing"/>
         <w:spacing w:line="360" w:lineRule="auto"/>
         <w:rPr>
+          <w:sz w:val="36"/>
+          <w:szCs w:val="48"/>
           <w:lang w:val="en-US"/>
         </w:rPr>
       </w:pPr>
@@ -4065,7 +4160,7 @@
         <mc:AlternateContent>
           <mc:Choice Requires="wps">
             <w:drawing>
-              <wp:anchor distT="0" distB="0" distL="114300" distR="114300" simplePos="0" relativeHeight="251700224" behindDoc="0" locked="0" layoutInCell="1" allowOverlap="1" wp14:anchorId="1F582CA0" wp14:editId="14B4B0A6">
+              <wp:anchor distT="0" distB="0" distL="114300" distR="114300" simplePos="0" relativeHeight="251700224" behindDoc="0" locked="0" layoutInCell="1" allowOverlap="1" wp14:anchorId="63EE7B6A" wp14:editId="4F017A2F">
                 <wp:simplePos x="0" y="0"/>
                 <wp:positionH relativeFrom="column">
                   <wp:posOffset>215900</wp:posOffset>
@@ -4138,45 +4233,28 @@
           <w:lang w:val="en-US"/>
         </w:rPr>
         <w:tab/>
-        <w:t xml:space="preserve">    Awarded by Trophy in Coding Intervi</w:t>
+        <w:t xml:space="preserve">    Awarded by Trophy in Coding Interview Test </w:t>
+      </w:r>
+      <w:proofErr w:type="gramStart"/>
+      <w:r>
+        <w:rPr>
+          <w:b/>
+          <w:bCs/>
+          <w:lang w:val="en-US"/>
+        </w:rPr>
+        <w:t>By</w:t>
+      </w:r>
+      <w:proofErr w:type="gramEnd"/>
+      <w:r>
+        <w:rPr>
+          <w:b/>
+          <w:bCs/>
+          <w:lang w:val="en-US"/>
+        </w:rPr>
+        <w:t xml:space="preserve"> the ATOZ IT HUB</w:t>
       </w:r>
       <w:bookmarkStart w:id="0" w:name="_GoBack"/>
       <w:bookmarkEnd w:id="0"/>
-      <w:r>
-        <w:rPr>
-          <w:b/>
-          <w:bCs/>
-          <w:lang w:val="en-US"/>
-        </w:rPr>
-        <w:t xml:space="preserve">ew Test </w:t>
-      </w:r>
-      <w:proofErr w:type="gramStart"/>
-      <w:r>
-        <w:rPr>
-          <w:b/>
-          <w:bCs/>
-          <w:lang w:val="en-US"/>
-        </w:rPr>
-        <w:t>By</w:t>
-      </w:r>
-      <w:proofErr w:type="gramEnd"/>
-      <w:r>
-        <w:rPr>
-          <w:b/>
-          <w:bCs/>
-          <w:lang w:val="en-US"/>
-        </w:rPr>
-        <w:t xml:space="preserve"> the ATOZ IT HUB</w:t>
-      </w:r>
-    </w:p>
-    <w:p>
-      <w:pPr>
-        <w:rPr>
-          <w:sz w:val="36"/>
-          <w:szCs w:val="48"/>
-          <w:lang w:val="en-US"/>
-        </w:rPr>
-      </w:pPr>
     </w:p>
     <w:sectPr>
       <w:pgSz w:w="11906" w:h="16838"/>

</xml_diff>

<commit_message>
in this i change my api key
</commit_message>
<xml_diff>
--- a/public/Resume.docx
+++ b/public/Resume.docx
@@ -86,7 +86,7 @@
                                 <w:szCs w:val="60"/>
                                 <w:lang w:val="en-US"/>
                               </w:rPr>
-                              <w:t>Raj</w:t>
+                              <w:t xml:space="preserve">Rajesh </w:t>
                             </w:r>
                             <w:r>
                               <w:rPr>
@@ -97,18 +97,7 @@
                                 <w:szCs w:val="60"/>
                                 <w:lang w:val="en-US"/>
                               </w:rPr>
-                              <w:t>aram</w:t>
-                            </w:r>
-                            <w:r>
-                              <w:rPr>
-                                <w:b/>
-                                <w:bCs/>
-                                <w:color w:val="000000" w:themeColor="text1"/>
-                                <w:sz w:val="60"/>
-                                <w:szCs w:val="60"/>
-                                <w:lang w:val="en-US"/>
-                              </w:rPr>
-                              <w:t xml:space="preserve"> Kanade</w:t>
+                              <w:t>Kanade</w:t>
                             </w:r>
                           </w:p>
                         </w:txbxContent>
@@ -146,7 +135,7 @@
                           <w:szCs w:val="60"/>
                           <w:lang w:val="en-US"/>
                         </w:rPr>
-                        <w:t>Raj</w:t>
+                        <w:t xml:space="preserve">Rajesh </w:t>
                       </w:r>
                       <w:r>
                         <w:rPr>
@@ -157,18 +146,7 @@
                           <w:szCs w:val="60"/>
                           <w:lang w:val="en-US"/>
                         </w:rPr>
-                        <w:t>aram</w:t>
-                      </w:r>
-                      <w:r>
-                        <w:rPr>
-                          <w:b/>
-                          <w:bCs/>
-                          <w:color w:val="000000" w:themeColor="text1"/>
-                          <w:sz w:val="60"/>
-                          <w:szCs w:val="60"/>
-                          <w:lang w:val="en-US"/>
-                        </w:rPr>
-                        <w:t xml:space="preserve"> Kanade</w:t>
+                        <w:t>Kanade</w:t>
                       </w:r>
                     </w:p>
                   </w:txbxContent>
@@ -421,11 +399,6 @@
                               <w:rPr>
                                 <w:lang w:val="en-US"/>
                               </w:rPr>
-                            </w:r>
-                            <w:r>
-                              <w:rPr>
-                                <w:lang w:val="en-US"/>
-                              </w:rPr>
                               <w:fldChar w:fldCharType="separate"/>
                             </w:r>
                             <w:r>
@@ -512,11 +485,6 @@
                         <w:rPr>
                           <w:lang w:val="en-US"/>
                         </w:rPr>
-                      </w:r>
-                      <w:r>
-                        <w:rPr>
-                          <w:lang w:val="en-US"/>
-                        </w:rPr>
                         <w:fldChar w:fldCharType="separate"/>
                       </w:r>
                       <w:r>
@@ -1548,6 +1516,8 @@
         </w:rPr>
         <w:t>, Postman, Figma</w:t>
       </w:r>
+      <w:bookmarkStart w:id="0" w:name="_GoBack"/>
+      <w:bookmarkEnd w:id="0"/>
     </w:p>
     <w:p>
       <w:pPr>
@@ -1979,89 +1949,90 @@
         <w:ind w:left="936"/>
         <w:jc w:val="both"/>
       </w:pPr>
-      <w:r>
-        <w:rPr>
-          <w:b/>
-          <w:bCs/>
-          <w:noProof/>
-          <w:sz w:val="28"/>
-          <w:szCs w:val="44"/>
-          <w:lang w:eastAsia="en-GB"/>
-        </w:rPr>
-        <mc:AlternateContent>
-          <mc:Choice Requires="wps">
-            <w:drawing>
-              <wp:anchor distT="0" distB="0" distL="114300" distR="114300" simplePos="0" relativeHeight="251702272" behindDoc="0" locked="0" layoutInCell="1" allowOverlap="1" wp14:anchorId="7830665A" wp14:editId="73D3880C">
-                <wp:simplePos x="0" y="0"/>
-                <wp:positionH relativeFrom="column">
-                  <wp:posOffset>273050</wp:posOffset>
-                </wp:positionH>
-                <wp:positionV relativeFrom="paragraph">
-                  <wp:posOffset>114935</wp:posOffset>
-                </wp:positionV>
-                <wp:extent cx="209550" cy="0"/>
-                <wp:effectExtent l="0" t="76200" r="19050" b="114300"/>
-                <wp:wrapNone/>
-                <wp:docPr id="17" name="Straight Arrow Connector 17"/>
-                <wp:cNvGraphicFramePr/>
-                <a:graphic xmlns:a="http://schemas.openxmlformats.org/drawingml/2006/main">
-                  <a:graphicData uri="http://schemas.microsoft.com/office/word/2010/wordprocessingShape">
-                    <wps:wsp>
-                      <wps:cNvCnPr/>
-                      <wps:spPr>
-                        <a:xfrm>
-                          <a:off x="0" y="0"/>
-                          <a:ext cx="209550" cy="0"/>
-                        </a:xfrm>
-                        <a:prstGeom prst="straightConnector1">
-                          <a:avLst/>
-                        </a:prstGeom>
-                        <a:ln>
-                          <a:tailEnd type="arrow"/>
-                        </a:ln>
-                        <a:effectLst/>
-                      </wps:spPr>
-                      <wps:style>
-                        <a:lnRef idx="2">
-                          <a:schemeClr val="dk1"/>
-                        </a:lnRef>
-                        <a:fillRef idx="0">
-                          <a:schemeClr val="dk1"/>
-                        </a:fillRef>
-                        <a:effectRef idx="1">
-                          <a:schemeClr val="dk1"/>
-                        </a:effectRef>
-                        <a:fontRef idx="minor">
-                          <a:schemeClr val="tx1"/>
-                        </a:fontRef>
-                      </wps:style>
-                      <wps:bodyPr/>
-                    </wps:wsp>
-                  </a:graphicData>
-                </a:graphic>
-                <wp14:sizeRelH relativeFrom="margin">
-                  <wp14:pctWidth>0</wp14:pctWidth>
-                </wp14:sizeRelH>
-                <wp14:sizeRelV relativeFrom="margin">
-                  <wp14:pctHeight>0</wp14:pctHeight>
-                </wp14:sizeRelV>
-              </wp:anchor>
-            </w:drawing>
-          </mc:Choice>
-          <mc:Fallback>
-            <w:pict>
-              <v:shapetype id="_x0000_t32" coordsize="21600,21600" o:spt="32" o:oned="t" path="m,l21600,21600e" filled="f">
-                <v:path arrowok="t" fillok="f" o:connecttype="none"/>
-                <o:lock v:ext="edit" shapetype="t"/>
-              </v:shapetype>
-              <v:shape id="Straight Arrow Connector 17" o:spid="_x0000_s1026" type="#_x0000_t32" style="position:absolute;margin-left:21.5pt;margin-top:9.05pt;width:16.5pt;height:0;z-index:251702272;visibility:visible;mso-wrap-style:square;mso-width-percent:0;mso-height-percent:0;mso-wrap-distance-left:9pt;mso-wrap-distance-top:0;mso-wrap-distance-right:9pt;mso-wrap-distance-bottom:0;mso-position-horizontal:absolute;mso-position-horizontal-relative:text;mso-position-vertical:absolute;mso-position-vertical-relative:text;mso-width-percent:0;mso-height-percent:0;mso-width-relative:margin;mso-height-relative:margin" o:gfxdata="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" strokecolor="black [3200]" strokeweight="2pt">
-                <v:stroke endarrow="open"/>
-              </v:shape>
-            </w:pict>
-          </mc:Fallback>
-        </mc:AlternateContent>
-      </w:r>
       <w:hyperlink r:id="rId14" w:history="1">
+        <w:r>
+          <w:rPr>
+            <w:rStyle w:val="Hyperlink"/>
+            <w:b/>
+            <w:bCs/>
+            <w:noProof/>
+            <w:sz w:val="28"/>
+            <w:szCs w:val="44"/>
+            <w:lang w:eastAsia="en-GB"/>
+          </w:rPr>
+          <mc:AlternateContent>
+            <mc:Choice Requires="wps">
+              <w:drawing>
+                <wp:anchor distT="0" distB="0" distL="114300" distR="114300" simplePos="0" relativeHeight="251702272" behindDoc="0" locked="0" layoutInCell="1" allowOverlap="1" wp14:anchorId="6C3DDF39" wp14:editId="1CA96F57">
+                  <wp:simplePos x="0" y="0"/>
+                  <wp:positionH relativeFrom="column">
+                    <wp:posOffset>273050</wp:posOffset>
+                  </wp:positionH>
+                  <wp:positionV relativeFrom="paragraph">
+                    <wp:posOffset>114935</wp:posOffset>
+                  </wp:positionV>
+                  <wp:extent cx="209550" cy="0"/>
+                  <wp:effectExtent l="0" t="76200" r="19050" b="114300"/>
+                  <wp:wrapNone/>
+                  <wp:docPr id="17" name="Straight Arrow Connector 17"/>
+                  <wp:cNvGraphicFramePr/>
+                  <a:graphic xmlns:a="http://schemas.openxmlformats.org/drawingml/2006/main">
+                    <a:graphicData uri="http://schemas.microsoft.com/office/word/2010/wordprocessingShape">
+                      <wps:wsp>
+                        <wps:cNvCnPr/>
+                        <wps:spPr>
+                          <a:xfrm>
+                            <a:off x="0" y="0"/>
+                            <a:ext cx="209550" cy="0"/>
+                          </a:xfrm>
+                          <a:prstGeom prst="straightConnector1">
+                            <a:avLst/>
+                          </a:prstGeom>
+                          <a:ln>
+                            <a:tailEnd type="arrow"/>
+                          </a:ln>
+                          <a:effectLst/>
+                        </wps:spPr>
+                        <wps:style>
+                          <a:lnRef idx="2">
+                            <a:schemeClr val="dk1"/>
+                          </a:lnRef>
+                          <a:fillRef idx="0">
+                            <a:schemeClr val="dk1"/>
+                          </a:fillRef>
+                          <a:effectRef idx="1">
+                            <a:schemeClr val="dk1"/>
+                          </a:effectRef>
+                          <a:fontRef idx="minor">
+                            <a:schemeClr val="tx1"/>
+                          </a:fontRef>
+                        </wps:style>
+                        <wps:bodyPr/>
+                      </wps:wsp>
+                    </a:graphicData>
+                  </a:graphic>
+                  <wp14:sizeRelH relativeFrom="margin">
+                    <wp14:pctWidth>0</wp14:pctWidth>
+                  </wp14:sizeRelH>
+                  <wp14:sizeRelV relativeFrom="margin">
+                    <wp14:pctHeight>0</wp14:pctHeight>
+                  </wp14:sizeRelV>
+                </wp:anchor>
+              </w:drawing>
+            </mc:Choice>
+            <mc:Fallback>
+              <w:pict>
+                <v:shapetype id="_x0000_t32" coordsize="21600,21600" o:spt="32" o:oned="t" path="m,l21600,21600e" filled="f">
+                  <v:path arrowok="t" fillok="f" o:connecttype="none"/>
+                  <o:lock v:ext="edit" shapetype="t"/>
+                </v:shapetype>
+                <v:shape id="Straight Arrow Connector 17" o:spid="_x0000_s1026" type="#_x0000_t32" style="position:absolute;margin-left:21.5pt;margin-top:9.05pt;width:16.5pt;height:0;z-index:251702272;visibility:visible;mso-wrap-style:square;mso-width-percent:0;mso-height-percent:0;mso-wrap-distance-left:9pt;mso-wrap-distance-top:0;mso-wrap-distance-right:9pt;mso-wrap-distance-bottom:0;mso-position-horizontal:absolute;mso-position-horizontal-relative:text;mso-position-vertical:absolute;mso-position-vertical-relative:text;mso-width-percent:0;mso-height-percent:0;mso-width-relative:margin;mso-height-relative:margin" o:gfxdata="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" strokecolor="black [3200]" strokeweight="2pt">
+                  <v:stroke endarrow="open"/>
+                </v:shape>
+              </w:pict>
+            </mc:Fallback>
+          </mc:AlternateContent>
+        </w:r>
         <w:r>
           <w:rPr>
             <w:rStyle w:val="Hyperlink"/>
@@ -2114,11 +2085,7 @@
         <w:t>Node JS</w:t>
       </w:r>
       <w:r>
-        <w:t xml:space="preserve">, HTML, CSS, JS, Bootstrap. </w:t>
-      </w:r>
-      <w:proofErr w:type="gramStart"/>
-      <w:r>
-        <w:t xml:space="preserve">Shows all the </w:t>
+        <w:t xml:space="preserve">, HTML, CSS, JS, Bootstrap. Shows all the </w:t>
       </w:r>
       <w:r>
         <w:rPr>
@@ -2138,33 +2105,17 @@
         <w:t>Beautiful Layout</w:t>
       </w:r>
       <w:r>
-        <w:t>.</w:t>
-      </w:r>
-      <w:proofErr w:type="gramEnd"/>
-      <w:r>
-        <w:t xml:space="preserve"> Used </w:t>
-      </w:r>
-      <w:r>
-        <w:rPr>
-          <w:b/>
-          <w:bCs/>
-        </w:rPr>
-        <w:t xml:space="preserve">API </w:t>
-      </w:r>
-      <w:proofErr w:type="gramStart"/>
-      <w:r>
-        <w:rPr>
-          <w:b/>
-          <w:bCs/>
-        </w:rPr>
-        <w:t>Integration</w:t>
-      </w:r>
-      <w:r>
-        <w:t xml:space="preserve"> ,</w:t>
-      </w:r>
-      <w:proofErr w:type="gramEnd"/>
-      <w:r>
-        <w:t xml:space="preserve"> </w:t>
+        <w:t xml:space="preserve">. Used </w:t>
+      </w:r>
+      <w:r>
+        <w:rPr>
+          <w:b/>
+          <w:bCs/>
+        </w:rPr>
+        <w:t>API Integration</w:t>
+      </w:r>
+      <w:r>
+        <w:t xml:space="preserve"> , </w:t>
       </w:r>
       <w:r>
         <w:rPr>
@@ -2352,114 +2303,71 @@
           <w:szCs w:val="42"/>
           <w:lang w:val="en-US"/>
         </w:rPr>
+        <w:t xml:space="preserve">. Made its design using the template of the mangalashtak.com. Created Using the </w:t>
+      </w:r>
+      <w:r>
+        <w:rPr>
+          <w:b/>
+          <w:bCs/>
+          <w:szCs w:val="42"/>
+          <w:lang w:val="en-US"/>
+        </w:rPr>
+        <w:t>Frontend Technologies</w:t>
+      </w:r>
+      <w:r>
+        <w:rPr>
+          <w:szCs w:val="42"/>
+          <w:lang w:val="en-US"/>
+        </w:rPr>
+        <w:t xml:space="preserve"> like </w:t>
+      </w:r>
+      <w:r>
+        <w:rPr>
+          <w:b/>
+          <w:bCs/>
+          <w:szCs w:val="42"/>
+          <w:lang w:val="en-US"/>
+        </w:rPr>
+        <w:t>HTML, CSS, JavaScript, Bootstrap</w:t>
+      </w:r>
+      <w:r>
+        <w:rPr>
+          <w:szCs w:val="42"/>
+          <w:lang w:val="en-US"/>
+        </w:rPr>
+        <w:t xml:space="preserve">. Added Bootstrap Component like </w:t>
+      </w:r>
+      <w:r>
+        <w:rPr>
+          <w:b/>
+          <w:bCs/>
+          <w:szCs w:val="42"/>
+          <w:lang w:val="en-US"/>
+        </w:rPr>
+        <w:t>Responsive Navbar, Modal, Collapse, etc</w:t>
+      </w:r>
+      <w:r>
+        <w:rPr>
+          <w:szCs w:val="42"/>
+          <w:lang w:val="en-US"/>
+        </w:rPr>
+        <w:t xml:space="preserve">. Made Website </w:t>
+      </w:r>
+      <w:r>
+        <w:rPr>
+          <w:b/>
+          <w:bCs/>
+          <w:szCs w:val="42"/>
+          <w:lang w:val="en-US"/>
+        </w:rPr>
+        <w:t>Responsive Using the Bootstrap Classes and Media Queries</w:t>
+      </w:r>
+      <w:r>
+        <w:rPr>
+          <w:szCs w:val="42"/>
+          <w:lang w:val="en-US"/>
+        </w:rPr>
         <w:t xml:space="preserve">. </w:t>
-      </w:r>
-      <w:proofErr w:type="gramStart"/>
-      <w:r>
-        <w:rPr>
-          <w:szCs w:val="42"/>
-          <w:lang w:val="en-US"/>
-        </w:rPr>
-        <w:t>Made its design using the template of the mangalashtak.com.</w:t>
-      </w:r>
-      <w:proofErr w:type="gramEnd"/>
-      <w:r>
-        <w:rPr>
-          <w:szCs w:val="42"/>
-          <w:lang w:val="en-US"/>
-        </w:rPr>
-        <w:t xml:space="preserve"> Created Using the </w:t>
-      </w:r>
-      <w:r>
-        <w:rPr>
-          <w:b/>
-          <w:bCs/>
-          <w:szCs w:val="42"/>
-          <w:lang w:val="en-US"/>
-        </w:rPr>
-        <w:t>Frontend Technologies</w:t>
-      </w:r>
-      <w:r>
-        <w:rPr>
-          <w:szCs w:val="42"/>
-          <w:lang w:val="en-US"/>
-        </w:rPr>
-        <w:t xml:space="preserve"> like </w:t>
-      </w:r>
-      <w:r>
-        <w:rPr>
-          <w:b/>
-          <w:bCs/>
-          <w:szCs w:val="42"/>
-          <w:lang w:val="en-US"/>
-        </w:rPr>
-        <w:t xml:space="preserve">HTML, CSS, JavaScript, </w:t>
-      </w:r>
-      <w:proofErr w:type="gramStart"/>
-      <w:r>
-        <w:rPr>
-          <w:b/>
-          <w:bCs/>
-          <w:szCs w:val="42"/>
-          <w:lang w:val="en-US"/>
-        </w:rPr>
-        <w:t>Bootstrap</w:t>
-      </w:r>
-      <w:proofErr w:type="gramEnd"/>
-      <w:r>
-        <w:rPr>
-          <w:szCs w:val="42"/>
-          <w:lang w:val="en-US"/>
-        </w:rPr>
-        <w:t xml:space="preserve">. Added Bootstrap Component like </w:t>
-      </w:r>
-      <w:r>
-        <w:rPr>
-          <w:b/>
-          <w:bCs/>
-          <w:szCs w:val="42"/>
-          <w:lang w:val="en-US"/>
-        </w:rPr>
-        <w:t>Responsive Navbar, Modal, Collapse, etc</w:t>
-      </w:r>
-      <w:r>
-        <w:rPr>
-          <w:szCs w:val="42"/>
-          <w:lang w:val="en-US"/>
-        </w:rPr>
-        <w:t xml:space="preserve">. </w:t>
-      </w:r>
-      <w:proofErr w:type="gramStart"/>
-      <w:r>
-        <w:rPr>
-          <w:szCs w:val="42"/>
-          <w:lang w:val="en-US"/>
-        </w:rPr>
-        <w:t xml:space="preserve">Made Website </w:t>
-      </w:r>
-      <w:r>
-        <w:rPr>
-          <w:b/>
-          <w:bCs/>
-          <w:szCs w:val="42"/>
-          <w:lang w:val="en-US"/>
-        </w:rPr>
-        <w:t>Responsive Using the Bootstrap Classes and Media Queries</w:t>
-      </w:r>
-      <w:r>
-        <w:rPr>
-          <w:szCs w:val="42"/>
-          <w:lang w:val="en-US"/>
-        </w:rPr>
-        <w:t>.</w:t>
-      </w:r>
-      <w:proofErr w:type="gramEnd"/>
-      <w:r>
-        <w:rPr>
-          <w:szCs w:val="42"/>
-          <w:lang w:val="en-US"/>
-        </w:rPr>
-        <w:t xml:space="preserve"> </w:t>
       </w:r>
     </w:p>
     <w:p>
@@ -2712,25 +2620,7 @@
           <w:szCs w:val="42"/>
           <w:lang w:val="en-US"/>
         </w:rPr>
-        <w:t xml:space="preserve"> Hooks to Update the state and detect changes. Also used </w:t>
-      </w:r>
-      <w:proofErr w:type="gramStart"/>
-      <w:r>
-        <w:rPr>
-          <w:color w:val="000000" w:themeColor="text1"/>
-          <w:szCs w:val="42"/>
-          <w:lang w:val="en-US"/>
-        </w:rPr>
-        <w:t>an</w:t>
-      </w:r>
-      <w:proofErr w:type="gramEnd"/>
-      <w:r>
-        <w:rPr>
-          <w:color w:val="000000" w:themeColor="text1"/>
-          <w:szCs w:val="42"/>
-          <w:lang w:val="en-US"/>
-        </w:rPr>
-        <w:t xml:space="preserve"> </w:t>
+        <w:t xml:space="preserve"> Hooks to Update the state and detect changes. Also used an </w:t>
       </w:r>
       <w:r>
         <w:rPr>
@@ -3096,23 +2986,7 @@
           <w:szCs w:val="42"/>
           <w:lang w:val="en-US"/>
         </w:rPr>
-        <w:t xml:space="preserve">for </w:t>
-      </w:r>
-      <w:proofErr w:type="gramStart"/>
-      <w:r>
-        <w:rPr>
-          <w:szCs w:val="42"/>
-          <w:lang w:val="en-US"/>
-        </w:rPr>
-        <w:t>Sending</w:t>
-      </w:r>
-      <w:proofErr w:type="gramEnd"/>
-      <w:r>
-        <w:rPr>
-          <w:szCs w:val="42"/>
-          <w:lang w:val="en-US"/>
-        </w:rPr>
-        <w:t xml:space="preserve"> the request and Fetching the response from the server. Use </w:t>
+        <w:t xml:space="preserve">for Sending the request and Fetching the response from the server. Use </w:t>
       </w:r>
       <w:r>
         <w:rPr>
@@ -3169,27 +3043,7 @@
           <w:szCs w:val="42"/>
           <w:lang w:val="en-US"/>
         </w:rPr>
-        <w:t xml:space="preserve">Used HTML, CSS, JavaScript, </w:t>
-      </w:r>
-      <w:proofErr w:type="gramStart"/>
-      <w:r>
-        <w:rPr>
-          <w:b/>
-          <w:bCs/>
-          <w:szCs w:val="42"/>
-          <w:lang w:val="en-US"/>
-        </w:rPr>
-        <w:t>Bootstrap</w:t>
-      </w:r>
-      <w:proofErr w:type="gramEnd"/>
-      <w:r>
-        <w:rPr>
-          <w:b/>
-          <w:bCs/>
-          <w:szCs w:val="42"/>
-          <w:lang w:val="en-US"/>
-        </w:rPr>
-        <w:t xml:space="preserve"> for Frontend Design</w:t>
+        <w:t>Used HTML, CSS, JavaScript, Bootstrap for Frontend Design</w:t>
       </w:r>
       <w:r>
         <w:rPr>
@@ -3307,7 +3161,6 @@
         </w:rPr>
         <w:t xml:space="preserve"> </w:t>
       </w:r>
-      <w:proofErr w:type="gramStart"/>
       <w:r>
         <w:rPr>
           <w:b/>
@@ -3324,7 +3177,6 @@
         </w:rPr>
         <w:t>’s</w:t>
       </w:r>
-      <w:proofErr w:type="gramEnd"/>
       <w:r>
         <w:rPr>
           <w:b/>
@@ -4233,28 +4085,8 @@
           <w:lang w:val="en-US"/>
         </w:rPr>
         <w:tab/>
-        <w:t xml:space="preserve">    Awarded by Trophy in Coding Interview Test </w:t>
-      </w:r>
-      <w:proofErr w:type="gramStart"/>
-      <w:r>
-        <w:rPr>
-          <w:b/>
-          <w:bCs/>
-          <w:lang w:val="en-US"/>
-        </w:rPr>
-        <w:t>By</w:t>
-      </w:r>
-      <w:proofErr w:type="gramEnd"/>
-      <w:r>
-        <w:rPr>
-          <w:b/>
-          <w:bCs/>
-          <w:lang w:val="en-US"/>
-        </w:rPr>
-        <w:t xml:space="preserve"> the ATOZ IT HUB</w:t>
-      </w:r>
-      <w:bookmarkStart w:id="0" w:name="_GoBack"/>
-      <w:bookmarkEnd w:id="0"/>
+        <w:t xml:space="preserve">    Awarded by Trophy in Coding Interview Test By the ATOZ IT HUB</w:t>
+      </w:r>
     </w:p>
     <w:sectPr>
       <w:pgSz w:w="11906" w:h="16838"/>

</xml_diff>